<commit_message>
Updated the amazing story..
</commit_message>
<xml_diff>
--- a/Brandon's Work/Total Apocalypse - Road Rage.docx
+++ b/Brandon's Work/Total Apocalypse - Road Rage.docx
@@ -158,6 +158,7 @@
                                       <w:calendar w:val="gregorian"/>
                                     </w:date>
                                   </w:sdtPr>
+                                  <w:sdtEndPr/>
                                   <w:sdtContent>
                                     <w:p>
                                       <w:pPr>
@@ -3695,6 +3696,7 @@
                                     <w:dataBinding w:prefixMappings="xmlns:ns0='http://purl.org/dc/elements/1.1/' xmlns:ns1='http://schemas.openxmlformats.org/package/2006/metadata/core-properties' " w:xpath="/ns1:coreProperties[1]/ns0:creator[1]" w:storeItemID="{6C3C8BC8-F283-45AE-878A-BAB7291924A1}"/>
                                     <w:text/>
                                   </w:sdtPr>
+                                  <w:sdtEndPr/>
                                   <w:sdtContent>
                                     <w:r>
                                       <w:rPr>
@@ -4013,6 +4015,7 @@
                                     <w:dataBinding w:prefixMappings="xmlns:ns0='http://purl.org/dc/elements/1.1/' xmlns:ns1='http://schemas.openxmlformats.org/package/2006/metadata/core-properties' " w:xpath="/ns1:coreProperties[1]/ns0:title[1]" w:storeItemID="{6C3C8BC8-F283-45AE-878A-BAB7291924A1}"/>
                                     <w:text/>
                                   </w:sdtPr>
+                                  <w:sdtEndPr/>
                                   <w:sdtContent>
                                     <w:r>
                                       <w:rPr>
@@ -4048,6 +4051,7 @@
                                     <w:dataBinding w:prefixMappings="xmlns:ns0='http://purl.org/dc/elements/1.1/' xmlns:ns1='http://schemas.openxmlformats.org/package/2006/metadata/core-properties' " w:xpath="/ns1:coreProperties[1]/ns0:subject[1]" w:storeItemID="{6C3C8BC8-F283-45AE-878A-BAB7291924A1}"/>
                                     <w:text/>
                                   </w:sdtPr>
+                                  <w:sdtEndPr/>
                                   <w:sdtContent>
                                     <w:r>
                                       <w:rPr>
@@ -4294,7 +4298,7 @@
           <w:r>
             <w:fldChar w:fldCharType="separate"/>
           </w:r>
-          <w:hyperlink w:anchor="_Toc389072399" w:history="1">
+          <w:hyperlink w:anchor="_Toc389121100" w:history="1">
             <w:r>
               <w:rPr>
                 <w:rStyle w:val="Hyperlink"/>
@@ -4341,7 +4345,7 @@
                 <w:noProof/>
                 <w:webHidden/>
               </w:rPr>
-              <w:instrText xml:space="preserve"> PAGEREF _Toc389072399 \h </w:instrText>
+              <w:instrText xml:space="preserve"> PAGEREF _Toc389121100 \h </w:instrText>
             </w:r>
             <w:r>
               <w:rPr>
@@ -4388,7 +4392,7 @@
               <w:lang w:val="en-GB" w:eastAsia="en-GB"/>
             </w:rPr>
           </w:pPr>
-          <w:hyperlink w:anchor="_Toc389072400" w:history="1">
+          <w:hyperlink w:anchor="_Toc389121101" w:history="1">
             <w:r>
               <w:rPr>
                 <w:rStyle w:val="Hyperlink"/>
@@ -4433,7 +4437,7 @@
                 <w:noProof/>
                 <w:webHidden/>
               </w:rPr>
-              <w:instrText xml:space="preserve"> PAGEREF _Toc389072400 \h </w:instrText>
+              <w:instrText xml:space="preserve"> PAGEREF _Toc389121101 \h </w:instrText>
             </w:r>
             <w:r>
               <w:rPr>
@@ -4480,7 +4484,7 @@
               <w:lang w:val="en-GB" w:eastAsia="en-GB"/>
             </w:rPr>
           </w:pPr>
-          <w:hyperlink w:anchor="_Toc389072401" w:history="1">
+          <w:hyperlink w:anchor="_Toc389121102" w:history="1">
             <w:r>
               <w:rPr>
                 <w:rStyle w:val="Hyperlink"/>
@@ -4525,7 +4529,7 @@
                 <w:noProof/>
                 <w:webHidden/>
               </w:rPr>
-              <w:instrText xml:space="preserve"> PAGEREF _Toc389072401 \h </w:instrText>
+              <w:instrText xml:space="preserve"> PAGEREF _Toc389121102 \h </w:instrText>
             </w:r>
             <w:r>
               <w:rPr>
@@ -4572,7 +4576,7 @@
               <w:lang w:val="en-GB" w:eastAsia="en-GB"/>
             </w:rPr>
           </w:pPr>
-          <w:hyperlink w:anchor="_Toc389072402" w:history="1">
+          <w:hyperlink w:anchor="_Toc389121103" w:history="1">
             <w:r>
               <w:rPr>
                 <w:rStyle w:val="Hyperlink"/>
@@ -4617,7 +4621,7 @@
                 <w:noProof/>
                 <w:webHidden/>
               </w:rPr>
-              <w:instrText xml:space="preserve"> PAGEREF _Toc389072402 \h </w:instrText>
+              <w:instrText xml:space="preserve"> PAGEREF _Toc389121103 \h </w:instrText>
             </w:r>
             <w:r>
               <w:rPr>
@@ -4664,7 +4668,7 @@
               <w:lang w:val="en-GB" w:eastAsia="en-GB"/>
             </w:rPr>
           </w:pPr>
-          <w:hyperlink w:anchor="_Toc389072403" w:history="1">
+          <w:hyperlink w:anchor="_Toc389121104" w:history="1">
             <w:r>
               <w:rPr>
                 <w:rStyle w:val="Hyperlink"/>
@@ -4709,7 +4713,7 @@
                 <w:noProof/>
                 <w:webHidden/>
               </w:rPr>
-              <w:instrText xml:space="preserve"> PAGEREF _Toc389072403 \h </w:instrText>
+              <w:instrText xml:space="preserve"> PAGEREF _Toc389121104 \h </w:instrText>
             </w:r>
             <w:r>
               <w:rPr>
@@ -4758,7 +4762,7 @@
               <w:lang w:val="en-GB" w:eastAsia="en-GB"/>
             </w:rPr>
           </w:pPr>
-          <w:hyperlink w:anchor="_Toc389072404" w:history="1">
+          <w:hyperlink w:anchor="_Toc389121105" w:history="1">
             <w:r>
               <w:rPr>
                 <w:rStyle w:val="Hyperlink"/>
@@ -4805,7 +4809,7 @@
                 <w:noProof/>
                 <w:webHidden/>
               </w:rPr>
-              <w:instrText xml:space="preserve"> PAGEREF _Toc389072404 \h </w:instrText>
+              <w:instrText xml:space="preserve"> PAGEREF _Toc389121105 \h </w:instrText>
             </w:r>
             <w:r>
               <w:rPr>
@@ -4852,7 +4856,7 @@
               <w:lang w:val="en-GB" w:eastAsia="en-GB"/>
             </w:rPr>
           </w:pPr>
-          <w:hyperlink w:anchor="_Toc389072405" w:history="1">
+          <w:hyperlink w:anchor="_Toc389121106" w:history="1">
             <w:r>
               <w:rPr>
                 <w:rStyle w:val="Hyperlink"/>
@@ -4899,7 +4903,7 @@
                 <w:noProof/>
                 <w:webHidden/>
               </w:rPr>
-              <w:instrText xml:space="preserve"> PAGEREF _Toc389072405 \h </w:instrText>
+              <w:instrText xml:space="preserve"> PAGEREF _Toc389121106 \h </w:instrText>
             </w:r>
             <w:r>
               <w:rPr>
@@ -4948,7 +4952,7 @@
               <w:lang w:val="en-GB" w:eastAsia="en-GB"/>
             </w:rPr>
           </w:pPr>
-          <w:hyperlink w:anchor="_Toc389072406" w:history="1">
+          <w:hyperlink w:anchor="_Toc389121107" w:history="1">
             <w:r>
               <w:rPr>
                 <w:rStyle w:val="Hyperlink"/>
@@ -4995,7 +4999,7 @@
                 <w:noProof/>
                 <w:webHidden/>
               </w:rPr>
-              <w:instrText xml:space="preserve"> PAGEREF _Toc389072406 \h </w:instrText>
+              <w:instrText xml:space="preserve"> PAGEREF _Toc389121107 \h </w:instrText>
             </w:r>
             <w:r>
               <w:rPr>
@@ -5042,7 +5046,7 @@
               <w:lang w:val="en-GB" w:eastAsia="en-GB"/>
             </w:rPr>
           </w:pPr>
-          <w:hyperlink w:anchor="_Toc389072407" w:history="1">
+          <w:hyperlink w:anchor="_Toc389121108" w:history="1">
             <w:r>
               <w:rPr>
                 <w:rStyle w:val="Hyperlink"/>
@@ -5089,7 +5093,7 @@
                 <w:noProof/>
                 <w:webHidden/>
               </w:rPr>
-              <w:instrText xml:space="preserve"> PAGEREF _Toc389072407 \h </w:instrText>
+              <w:instrText xml:space="preserve"> PAGEREF _Toc389121108 \h </w:instrText>
             </w:r>
             <w:r>
               <w:rPr>
@@ -5137,7 +5141,7 @@
               <w:lang w:val="en-GB" w:eastAsia="en-GB"/>
             </w:rPr>
           </w:pPr>
-          <w:hyperlink w:anchor="_Toc389072408" w:history="1">
+          <w:hyperlink w:anchor="_Toc389121109" w:history="1">
             <w:r>
               <w:rPr>
                 <w:rStyle w:val="Hyperlink"/>
@@ -5185,7 +5189,7 @@
                 <w:noProof/>
                 <w:webHidden/>
               </w:rPr>
-              <w:instrText xml:space="preserve"> PAGEREF _Toc389072408 \h </w:instrText>
+              <w:instrText xml:space="preserve"> PAGEREF _Toc389121109 \h </w:instrText>
             </w:r>
             <w:r>
               <w:rPr>
@@ -5233,7 +5237,7 @@
               <w:lang w:val="en-GB" w:eastAsia="en-GB"/>
             </w:rPr>
           </w:pPr>
-          <w:hyperlink w:anchor="_Toc389072409" w:history="1">
+          <w:hyperlink w:anchor="_Toc389121110" w:history="1">
             <w:r>
               <w:rPr>
                 <w:rStyle w:val="Hyperlink"/>
@@ -5281,7 +5285,7 @@
                 <w:noProof/>
                 <w:webHidden/>
               </w:rPr>
-              <w:instrText xml:space="preserve"> PAGEREF _Toc389072409 \h </w:instrText>
+              <w:instrText xml:space="preserve"> PAGEREF _Toc389121110 \h </w:instrText>
             </w:r>
             <w:r>
               <w:rPr>
@@ -5328,7 +5332,7 @@
               <w:lang w:val="en-GB" w:eastAsia="en-GB"/>
             </w:rPr>
           </w:pPr>
-          <w:hyperlink w:anchor="_Toc389072410" w:history="1">
+          <w:hyperlink w:anchor="_Toc389121111" w:history="1">
             <w:r>
               <w:rPr>
                 <w:rStyle w:val="Hyperlink"/>
@@ -5375,7 +5379,7 @@
                 <w:noProof/>
                 <w:webHidden/>
               </w:rPr>
-              <w:instrText xml:space="preserve"> PAGEREF _Toc389072410 \h </w:instrText>
+              <w:instrText xml:space="preserve"> PAGEREF _Toc389121111 \h </w:instrText>
             </w:r>
             <w:r>
               <w:rPr>
@@ -5423,7 +5427,7 @@
               <w:lang w:val="en-GB" w:eastAsia="en-GB"/>
             </w:rPr>
           </w:pPr>
-          <w:hyperlink w:anchor="_Toc389072411" w:history="1">
+          <w:hyperlink w:anchor="_Toc389121112" w:history="1">
             <w:r>
               <w:rPr>
                 <w:rStyle w:val="Hyperlink"/>
@@ -5471,7 +5475,7 @@
                 <w:noProof/>
                 <w:webHidden/>
               </w:rPr>
-              <w:instrText xml:space="preserve"> PAGEREF _Toc389072411 \h </w:instrText>
+              <w:instrText xml:space="preserve"> PAGEREF _Toc389121112 \h </w:instrText>
             </w:r>
             <w:r>
               <w:rPr>
@@ -5519,7 +5523,7 @@
               <w:lang w:val="en-GB" w:eastAsia="en-GB"/>
             </w:rPr>
           </w:pPr>
-          <w:hyperlink w:anchor="_Toc389072412" w:history="1">
+          <w:hyperlink w:anchor="_Toc389121113" w:history="1">
             <w:r>
               <w:rPr>
                 <w:rStyle w:val="Hyperlink"/>
@@ -5567,7 +5571,7 @@
                 <w:noProof/>
                 <w:webHidden/>
               </w:rPr>
-              <w:instrText xml:space="preserve"> PAGEREF _Toc389072412 \h </w:instrText>
+              <w:instrText xml:space="preserve"> PAGEREF _Toc389121113 \h </w:instrText>
             </w:r>
             <w:r>
               <w:rPr>
@@ -5615,7 +5619,7 @@
               <w:lang w:val="en-GB" w:eastAsia="en-GB"/>
             </w:rPr>
           </w:pPr>
-          <w:hyperlink w:anchor="_Toc389072413" w:history="1">
+          <w:hyperlink w:anchor="_Toc389121114" w:history="1">
             <w:r>
               <w:rPr>
                 <w:rStyle w:val="Hyperlink"/>
@@ -5663,7 +5667,7 @@
                 <w:noProof/>
                 <w:webHidden/>
               </w:rPr>
-              <w:instrText xml:space="preserve"> PAGEREF _Toc389072413 \h </w:instrText>
+              <w:instrText xml:space="preserve"> PAGEREF _Toc389121114 \h </w:instrText>
             </w:r>
             <w:r>
               <w:rPr>
@@ -5711,7 +5715,7 @@
               <w:lang w:val="en-GB" w:eastAsia="en-GB"/>
             </w:rPr>
           </w:pPr>
-          <w:hyperlink w:anchor="_Toc389072414" w:history="1">
+          <w:hyperlink w:anchor="_Toc389121115" w:history="1">
             <w:r>
               <w:rPr>
                 <w:rStyle w:val="Hyperlink"/>
@@ -5759,7 +5763,7 @@
                 <w:noProof/>
                 <w:webHidden/>
               </w:rPr>
-              <w:instrText xml:space="preserve"> PAGEREF _Toc389072414 \h </w:instrText>
+              <w:instrText xml:space="preserve"> PAGEREF _Toc389121115 \h </w:instrText>
             </w:r>
             <w:r>
               <w:rPr>
@@ -5807,7 +5811,7 @@
               <w:lang w:val="en-GB" w:eastAsia="en-GB"/>
             </w:rPr>
           </w:pPr>
-          <w:hyperlink w:anchor="_Toc389072415" w:history="1">
+          <w:hyperlink w:anchor="_Toc389121116" w:history="1">
             <w:r>
               <w:rPr>
                 <w:rStyle w:val="Hyperlink"/>
@@ -5855,7 +5859,7 @@
                 <w:noProof/>
                 <w:webHidden/>
               </w:rPr>
-              <w:instrText xml:space="preserve"> PAGEREF _Toc389072415 \h </w:instrText>
+              <w:instrText xml:space="preserve"> PAGEREF _Toc389121116 \h </w:instrText>
             </w:r>
             <w:r>
               <w:rPr>
@@ -5904,7 +5908,7 @@
               <w:lang w:val="en-GB" w:eastAsia="en-GB"/>
             </w:rPr>
           </w:pPr>
-          <w:hyperlink w:anchor="_Toc389072416" w:history="1">
+          <w:hyperlink w:anchor="_Toc389121117" w:history="1">
             <w:r>
               <w:rPr>
                 <w:rStyle w:val="Hyperlink"/>
@@ -5951,7 +5955,7 @@
                 <w:noProof/>
                 <w:webHidden/>
               </w:rPr>
-              <w:instrText xml:space="preserve"> PAGEREF _Toc389072416 \h </w:instrText>
+              <w:instrText xml:space="preserve"> PAGEREF _Toc389121117 \h </w:instrText>
             </w:r>
             <w:r>
               <w:rPr>
@@ -5998,7 +6002,7 @@
               <w:lang w:val="en-GB" w:eastAsia="en-GB"/>
             </w:rPr>
           </w:pPr>
-          <w:hyperlink w:anchor="_Toc389072417" w:history="1">
+          <w:hyperlink w:anchor="_Toc389121118" w:history="1">
             <w:r>
               <w:rPr>
                 <w:rStyle w:val="Hyperlink"/>
@@ -6045,7 +6049,7 @@
                 <w:noProof/>
                 <w:webHidden/>
               </w:rPr>
-              <w:instrText xml:space="preserve"> PAGEREF _Toc389072417 \h </w:instrText>
+              <w:instrText xml:space="preserve"> PAGEREF _Toc389121118 \h </w:instrText>
             </w:r>
             <w:r>
               <w:rPr>
@@ -6093,7 +6097,7 @@
               <w:lang w:val="en-GB" w:eastAsia="en-GB"/>
             </w:rPr>
           </w:pPr>
-          <w:hyperlink w:anchor="_Toc389072418" w:history="1">
+          <w:hyperlink w:anchor="_Toc389121119" w:history="1">
             <w:r>
               <w:rPr>
                 <w:rStyle w:val="Hyperlink"/>
@@ -6141,7 +6145,7 @@
                 <w:noProof/>
                 <w:webHidden/>
               </w:rPr>
-              <w:instrText xml:space="preserve"> PAGEREF _Toc389072418 \h </w:instrText>
+              <w:instrText xml:space="preserve"> PAGEREF _Toc389121119 \h </w:instrText>
             </w:r>
             <w:r>
               <w:rPr>
@@ -6189,7 +6193,7 @@
               <w:lang w:val="en-GB" w:eastAsia="en-GB"/>
             </w:rPr>
           </w:pPr>
-          <w:hyperlink w:anchor="_Toc389072419" w:history="1">
+          <w:hyperlink w:anchor="_Toc389121120" w:history="1">
             <w:r>
               <w:rPr>
                 <w:rStyle w:val="Hyperlink"/>
@@ -6237,7 +6241,7 @@
                 <w:noProof/>
                 <w:webHidden/>
               </w:rPr>
-              <w:instrText xml:space="preserve"> PAGEREF _Toc389072419 \h </w:instrText>
+              <w:instrText xml:space="preserve"> PAGEREF _Toc389121120 \h </w:instrText>
             </w:r>
             <w:r>
               <w:rPr>
@@ -6284,7 +6288,7 @@
               <w:lang w:val="en-GB" w:eastAsia="en-GB"/>
             </w:rPr>
           </w:pPr>
-          <w:hyperlink w:anchor="_Toc389072420" w:history="1">
+          <w:hyperlink w:anchor="_Toc389121121" w:history="1">
             <w:r>
               <w:rPr>
                 <w:rStyle w:val="Hyperlink"/>
@@ -6331,7 +6335,7 @@
                 <w:noProof/>
                 <w:webHidden/>
               </w:rPr>
-              <w:instrText xml:space="preserve"> PAGEREF _Toc389072420 \h </w:instrText>
+              <w:instrText xml:space="preserve"> PAGEREF _Toc389121121 \h </w:instrText>
             </w:r>
             <w:r>
               <w:rPr>
@@ -6379,7 +6383,7 @@
               <w:lang w:val="en-GB" w:eastAsia="en-GB"/>
             </w:rPr>
           </w:pPr>
-          <w:hyperlink w:anchor="_Toc389072421" w:history="1">
+          <w:hyperlink w:anchor="_Toc389121122" w:history="1">
             <w:r>
               <w:rPr>
                 <w:rStyle w:val="Hyperlink"/>
@@ -6427,7 +6431,7 @@
                 <w:noProof/>
                 <w:webHidden/>
               </w:rPr>
-              <w:instrText xml:space="preserve"> PAGEREF _Toc389072421 \h </w:instrText>
+              <w:instrText xml:space="preserve"> PAGEREF _Toc389121122 \h </w:instrText>
             </w:r>
             <w:r>
               <w:rPr>
@@ -6475,7 +6479,7 @@
               <w:lang w:val="en-GB" w:eastAsia="en-GB"/>
             </w:rPr>
           </w:pPr>
-          <w:hyperlink w:anchor="_Toc389072422" w:history="1">
+          <w:hyperlink w:anchor="_Toc389121123" w:history="1">
             <w:r>
               <w:rPr>
                 <w:rStyle w:val="Hyperlink"/>
@@ -6523,7 +6527,7 @@
                 <w:noProof/>
                 <w:webHidden/>
               </w:rPr>
-              <w:instrText xml:space="preserve"> PAGEREF _Toc389072422 \h </w:instrText>
+              <w:instrText xml:space="preserve"> PAGEREF _Toc389121123 \h </w:instrText>
             </w:r>
             <w:r>
               <w:rPr>
@@ -6543,7 +6547,7 @@
                 <w:noProof/>
                 <w:webHidden/>
               </w:rPr>
-              <w:t>3</w:t>
+              <w:t>4</w:t>
             </w:r>
             <w:r>
               <w:rPr>
@@ -6571,7 +6575,7 @@
               <w:lang w:val="en-GB" w:eastAsia="en-GB"/>
             </w:rPr>
           </w:pPr>
-          <w:hyperlink w:anchor="_Toc389072423" w:history="1">
+          <w:hyperlink w:anchor="_Toc389121124" w:history="1">
             <w:r>
               <w:rPr>
                 <w:rStyle w:val="Hyperlink"/>
@@ -6619,7 +6623,7 @@
                 <w:noProof/>
                 <w:webHidden/>
               </w:rPr>
-              <w:instrText xml:space="preserve"> PAGEREF _Toc389072423 \h </w:instrText>
+              <w:instrText xml:space="preserve"> PAGEREF _Toc389121124 \h </w:instrText>
             </w:r>
             <w:r>
               <w:rPr>
@@ -6639,7 +6643,7 @@
                 <w:noProof/>
                 <w:webHidden/>
               </w:rPr>
-              <w:t>3</w:t>
+              <w:t>4</w:t>
             </w:r>
             <w:r>
               <w:rPr>
@@ -6666,7 +6670,7 @@
               <w:lang w:val="en-GB" w:eastAsia="en-GB"/>
             </w:rPr>
           </w:pPr>
-          <w:hyperlink w:anchor="_Toc389072424" w:history="1">
+          <w:hyperlink w:anchor="_Toc389121125" w:history="1">
             <w:r>
               <w:rPr>
                 <w:rStyle w:val="Hyperlink"/>
@@ -6713,7 +6717,7 @@
                 <w:noProof/>
                 <w:webHidden/>
               </w:rPr>
-              <w:instrText xml:space="preserve"> PAGEREF _Toc389072424 \h </w:instrText>
+              <w:instrText xml:space="preserve"> PAGEREF _Toc389121125 \h </w:instrText>
             </w:r>
             <w:r>
               <w:rPr>
@@ -6733,7 +6737,7 @@
                 <w:noProof/>
                 <w:webHidden/>
               </w:rPr>
-              <w:t>3</w:t>
+              <w:t>4</w:t>
             </w:r>
             <w:r>
               <w:rPr>
@@ -6761,7 +6765,7 @@
               <w:lang w:val="en-GB" w:eastAsia="en-GB"/>
             </w:rPr>
           </w:pPr>
-          <w:hyperlink w:anchor="_Toc389072425" w:history="1">
+          <w:hyperlink w:anchor="_Toc389121126" w:history="1">
             <w:r>
               <w:rPr>
                 <w:rStyle w:val="Hyperlink"/>
@@ -6809,7 +6813,7 @@
                 <w:noProof/>
                 <w:webHidden/>
               </w:rPr>
-              <w:instrText xml:space="preserve"> PAGEREF _Toc389072425 \h </w:instrText>
+              <w:instrText xml:space="preserve"> PAGEREF _Toc389121126 \h </w:instrText>
             </w:r>
             <w:r>
               <w:rPr>
@@ -6829,7 +6833,7 @@
                 <w:noProof/>
                 <w:webHidden/>
               </w:rPr>
-              <w:t>3</w:t>
+              <w:t>4</w:t>
             </w:r>
             <w:r>
               <w:rPr>
@@ -6857,7 +6861,7 @@
               <w:lang w:val="en-GB" w:eastAsia="en-GB"/>
             </w:rPr>
           </w:pPr>
-          <w:hyperlink w:anchor="_Toc389072426" w:history="1">
+          <w:hyperlink w:anchor="_Toc389121127" w:history="1">
             <w:r>
               <w:rPr>
                 <w:rStyle w:val="Hyperlink"/>
@@ -6905,7 +6909,7 @@
                 <w:noProof/>
                 <w:webHidden/>
               </w:rPr>
-              <w:instrText xml:space="preserve"> PAGEREF _Toc389072426 \h </w:instrText>
+              <w:instrText xml:space="preserve"> PAGEREF _Toc389121127 \h </w:instrText>
             </w:r>
             <w:r>
               <w:rPr>
@@ -6925,7 +6929,7 @@
                 <w:noProof/>
                 <w:webHidden/>
               </w:rPr>
-              <w:t>3</w:t>
+              <w:t>4</w:t>
             </w:r>
             <w:r>
               <w:rPr>
@@ -6953,7 +6957,7 @@
               <w:lang w:val="en-GB" w:eastAsia="en-GB"/>
             </w:rPr>
           </w:pPr>
-          <w:hyperlink w:anchor="_Toc389072427" w:history="1">
+          <w:hyperlink w:anchor="_Toc389121128" w:history="1">
             <w:r>
               <w:rPr>
                 <w:rStyle w:val="Hyperlink"/>
@@ -7001,7 +7005,7 @@
                 <w:noProof/>
                 <w:webHidden/>
               </w:rPr>
-              <w:instrText xml:space="preserve"> PAGEREF _Toc389072427 \h </w:instrText>
+              <w:instrText xml:space="preserve"> PAGEREF _Toc389121128 \h </w:instrText>
             </w:r>
             <w:r>
               <w:rPr>
@@ -7021,7 +7025,7 @@
                 <w:noProof/>
                 <w:webHidden/>
               </w:rPr>
-              <w:t>3</w:t>
+              <w:t>4</w:t>
             </w:r>
             <w:r>
               <w:rPr>
@@ -7049,7 +7053,7 @@
               <w:lang w:val="en-GB" w:eastAsia="en-GB"/>
             </w:rPr>
           </w:pPr>
-          <w:hyperlink w:anchor="_Toc389072428" w:history="1">
+          <w:hyperlink w:anchor="_Toc389121129" w:history="1">
             <w:r>
               <w:rPr>
                 <w:rStyle w:val="Hyperlink"/>
@@ -7095,7 +7099,7 @@
                 <w:noProof/>
                 <w:webHidden/>
               </w:rPr>
-              <w:instrText xml:space="preserve"> PAGEREF _Toc389072428 \h </w:instrText>
+              <w:instrText xml:space="preserve"> PAGEREF _Toc389121129 \h </w:instrText>
             </w:r>
             <w:r>
               <w:rPr>
@@ -7115,7 +7119,7 @@
                 <w:noProof/>
                 <w:webHidden/>
               </w:rPr>
-              <w:t>3</w:t>
+              <w:t>4</w:t>
             </w:r>
             <w:r>
               <w:rPr>
@@ -7142,7 +7146,7 @@
               <w:lang w:val="en-GB" w:eastAsia="en-GB"/>
             </w:rPr>
           </w:pPr>
-          <w:hyperlink w:anchor="_Toc389072429" w:history="1">
+          <w:hyperlink w:anchor="_Toc389121130" w:history="1">
             <w:r>
               <w:rPr>
                 <w:rStyle w:val="Hyperlink"/>
@@ -7187,7 +7191,7 @@
                 <w:noProof/>
                 <w:webHidden/>
               </w:rPr>
-              <w:instrText xml:space="preserve"> PAGEREF _Toc389072429 \h </w:instrText>
+              <w:instrText xml:space="preserve"> PAGEREF _Toc389121130 \h </w:instrText>
             </w:r>
             <w:r>
               <w:rPr>
@@ -7235,7 +7239,7 @@
               <w:lang w:val="en-GB" w:eastAsia="en-GB"/>
             </w:rPr>
           </w:pPr>
-          <w:hyperlink w:anchor="_Toc389072430" w:history="1">
+          <w:hyperlink w:anchor="_Toc389121131" w:history="1">
             <w:r>
               <w:rPr>
                 <w:rStyle w:val="Hyperlink"/>
@@ -7281,7 +7285,7 @@
                 <w:noProof/>
                 <w:webHidden/>
               </w:rPr>
-              <w:instrText xml:space="preserve"> PAGEREF _Toc389072430 \h </w:instrText>
+              <w:instrText xml:space="preserve"> PAGEREF _Toc389121131 \h </w:instrText>
             </w:r>
             <w:r>
               <w:rPr>
@@ -7329,7 +7333,7 @@
               <w:lang w:val="en-GB" w:eastAsia="en-GB"/>
             </w:rPr>
           </w:pPr>
-          <w:hyperlink w:anchor="_Toc389072431" w:history="1">
+          <w:hyperlink w:anchor="_Toc389121132" w:history="1">
             <w:r>
               <w:rPr>
                 <w:rStyle w:val="Hyperlink"/>
@@ -7375,7 +7379,7 @@
                 <w:noProof/>
                 <w:webHidden/>
               </w:rPr>
-              <w:instrText xml:space="preserve"> PAGEREF _Toc389072431 \h </w:instrText>
+              <w:instrText xml:space="preserve"> PAGEREF _Toc389121132 \h </w:instrText>
             </w:r>
             <w:r>
               <w:rPr>
@@ -7424,7 +7428,7 @@
               <w:lang w:val="en-GB" w:eastAsia="en-GB"/>
             </w:rPr>
           </w:pPr>
-          <w:hyperlink w:anchor="_Toc389072432" w:history="1">
+          <w:hyperlink w:anchor="_Toc389121133" w:history="1">
             <w:r>
               <w:rPr>
                 <w:rStyle w:val="Hyperlink"/>
@@ -7471,7 +7475,7 @@
                 <w:noProof/>
                 <w:webHidden/>
               </w:rPr>
-              <w:instrText xml:space="preserve"> PAGEREF _Toc389072432 \h </w:instrText>
+              <w:instrText xml:space="preserve"> PAGEREF _Toc389121133 \h </w:instrText>
             </w:r>
             <w:r>
               <w:rPr>
@@ -7518,7 +7522,7 @@
               <w:lang w:val="en-GB" w:eastAsia="en-GB"/>
             </w:rPr>
           </w:pPr>
-          <w:hyperlink w:anchor="_Toc389072433" w:history="1">
+          <w:hyperlink w:anchor="_Toc389121134" w:history="1">
             <w:r>
               <w:rPr>
                 <w:rStyle w:val="Hyperlink"/>
@@ -7565,7 +7569,7 @@
                 <w:noProof/>
                 <w:webHidden/>
               </w:rPr>
-              <w:instrText xml:space="preserve"> PAGEREF _Toc389072433 \h </w:instrText>
+              <w:instrText xml:space="preserve"> PAGEREF _Toc389121134 \h </w:instrText>
             </w:r>
             <w:r>
               <w:rPr>
@@ -7614,7 +7618,7 @@
               <w:lang w:val="en-GB" w:eastAsia="en-GB"/>
             </w:rPr>
           </w:pPr>
-          <w:hyperlink w:anchor="_Toc389072434" w:history="1">
+          <w:hyperlink w:anchor="_Toc389121135" w:history="1">
             <w:r>
               <w:rPr>
                 <w:rStyle w:val="Hyperlink"/>
@@ -7661,7 +7665,7 @@
                 <w:noProof/>
                 <w:webHidden/>
               </w:rPr>
-              <w:instrText xml:space="preserve"> PAGEREF _Toc389072434 \h </w:instrText>
+              <w:instrText xml:space="preserve"> PAGEREF _Toc389121135 \h </w:instrText>
             </w:r>
             <w:r>
               <w:rPr>
@@ -7708,7 +7712,7 @@
               <w:lang w:val="en-GB" w:eastAsia="en-GB"/>
             </w:rPr>
           </w:pPr>
-          <w:hyperlink w:anchor="_Toc389072435" w:history="1">
+          <w:hyperlink w:anchor="_Toc389121136" w:history="1">
             <w:r>
               <w:rPr>
                 <w:rStyle w:val="Hyperlink"/>
@@ -7755,7 +7759,7 @@
                 <w:noProof/>
                 <w:webHidden/>
               </w:rPr>
-              <w:instrText xml:space="preserve"> PAGEREF _Toc389072435 \h </w:instrText>
+              <w:instrText xml:space="preserve"> PAGEREF _Toc389121136 \h </w:instrText>
             </w:r>
             <w:r>
               <w:rPr>
@@ -7802,7 +7806,7 @@
               <w:lang w:val="en-GB" w:eastAsia="en-GB"/>
             </w:rPr>
           </w:pPr>
-          <w:hyperlink w:anchor="_Toc389072436" w:history="1">
+          <w:hyperlink w:anchor="_Toc389121137" w:history="1">
             <w:r>
               <w:rPr>
                 <w:rStyle w:val="Hyperlink"/>
@@ -7849,7 +7853,7 @@
                 <w:noProof/>
                 <w:webHidden/>
               </w:rPr>
-              <w:instrText xml:space="preserve"> PAGEREF _Toc389072436 \h </w:instrText>
+              <w:instrText xml:space="preserve"> PAGEREF _Toc389121137 \h </w:instrText>
             </w:r>
             <w:r>
               <w:rPr>
@@ -7906,7 +7910,7 @@
           <w:numId w:val="1"/>
         </w:numPr>
       </w:pPr>
-      <w:bookmarkStart w:id="0" w:name="_Toc389072399"/>
+      <w:bookmarkStart w:id="0" w:name="_Toc389121100"/>
       <w:r>
         <w:lastRenderedPageBreak/>
         <w:t>Game Overview</w:t>
@@ -7917,7 +7921,7 @@
       <w:pPr>
         <w:pStyle w:val="Heading2"/>
       </w:pPr>
-      <w:bookmarkStart w:id="1" w:name="_Toc389072400"/>
+      <w:bookmarkStart w:id="1" w:name="_Toc389121101"/>
       <w:r>
         <w:t>Objective</w:t>
       </w:r>
@@ -7928,7 +7932,7 @@
       <w:pPr>
         <w:pStyle w:val="Heading2"/>
       </w:pPr>
-      <w:bookmarkStart w:id="2" w:name="_Toc389072401"/>
+      <w:bookmarkStart w:id="2" w:name="_Toc389121102"/>
       <w:r>
         <w:t>Genre</w:t>
       </w:r>
@@ -7939,7 +7943,7 @@
       <w:pPr>
         <w:pStyle w:val="Heading2"/>
       </w:pPr>
-      <w:bookmarkStart w:id="3" w:name="_Toc389072402"/>
+      <w:bookmarkStart w:id="3" w:name="_Toc389121103"/>
       <w:r>
         <w:t>Audience</w:t>
       </w:r>
@@ -7950,7 +7954,7 @@
       <w:pPr>
         <w:pStyle w:val="Heading2"/>
       </w:pPr>
-      <w:bookmarkStart w:id="4" w:name="_Toc389072403"/>
+      <w:bookmarkStart w:id="4" w:name="_Toc389121104"/>
       <w:r>
         <w:t>Platform/Minimum System Requirements</w:t>
       </w:r>
@@ -7960,7 +7964,7 @@
       <w:pPr>
         <w:pStyle w:val="Heading1"/>
       </w:pPr>
-      <w:bookmarkStart w:id="5" w:name="_Toc389072404"/>
+      <w:bookmarkStart w:id="5" w:name="_Toc389121105"/>
       <w:r>
         <w:t>Plot &amp; Setting Information</w:t>
       </w:r>
@@ -7973,7 +7977,7 @@
           <w:lang w:val="en-US"/>
         </w:rPr>
       </w:pPr>
-      <w:bookmarkStart w:id="6" w:name="_Toc389072405"/>
+      <w:bookmarkStart w:id="6" w:name="_Toc389121106"/>
       <w:r>
         <w:rPr>
           <w:lang w:val="en-US"/>
@@ -7992,12 +7996,36 @@
         <w:rPr>
           <w:lang w:val="en-US"/>
         </w:rPr>
-        <w:t>On October 31, 2020, Canada gathered to celebrate their believed holiday Halloween thinking it would be like any other year, however, they were wrong. As everyone got ready for the national holiday and unexpected alarm rang through the streets all across the country. The people gathered and panicked not knowing what was happening, children screaming, mothers weeping, fathers drinking</w:t>
+        <w:t xml:space="preserve">On October 31, 2020, Canada gathered to celebrate their </w:t>
       </w:r>
       <w:r>
         <w:rPr>
           <w:lang w:val="en-US"/>
         </w:rPr>
+        <w:t>beloved</w:t>
+      </w:r>
+      <w:r>
+        <w:rPr>
+          <w:lang w:val="en-US"/>
+        </w:rPr>
+        <w:t xml:space="preserve"> holiday Halloween thinking it would be like any other year, however, they were wrong. As everyone got re</w:t>
+      </w:r>
+      <w:r>
+        <w:rPr>
+          <w:lang w:val="en-US"/>
+        </w:rPr>
+        <w:t>ady for the national holiday an</w:t>
+      </w:r>
+      <w:r>
+        <w:rPr>
+          <w:lang w:val="en-US"/>
+        </w:rPr>
+        <w:t xml:space="preserve"> unexpected alarm rang through the streets all across the country. The people gathered and panicked not knowing what was happening, children screaming, mothers weeping, fathers drinking</w:t>
+      </w:r>
+      <w:r>
+        <w:rPr>
+          <w:lang w:val="en-US"/>
+        </w:rPr>
         <w:t xml:space="preserve"> not knowing what to do</w:t>
       </w:r>
       <w:r>
@@ -8016,13 +8044,25 @@
         <w:rPr>
           <w:lang w:val="en-US"/>
         </w:rPr>
-        <w:t xml:space="preserve"> who the culprit</w:t>
+        <w:t xml:space="preserve"> that</w:t>
       </w:r>
       <w:r>
         <w:rPr>
           <w:lang w:val="en-US"/>
         </w:rPr>
-        <w:t xml:space="preserve"> behind this panic was why no other than</w:t>
+        <w:t xml:space="preserve"> the culprit</w:t>
+      </w:r>
+      <w:r>
+        <w:rPr>
+          <w:lang w:val="en-US"/>
+        </w:rPr>
+        <w:t xml:space="preserve"> behind this panic was </w:t>
+      </w:r>
+      <w:r>
+        <w:rPr>
+          <w:lang w:val="en-US"/>
+        </w:rPr>
+        <w:t>no other than</w:t>
       </w:r>
       <w:r>
         <w:rPr>
@@ -8041,12 +8081,36 @@
         <w:rPr>
           <w:lang w:val="en-US"/>
         </w:rPr>
-        <w:t xml:space="preserve">During the Toronto mayor election Rob Ford decided to reward himself for not doing drugs for one whole week but lighting himself a crack pipe. Little did he know this would </w:t>
+        <w:t xml:space="preserve">During the Toronto mayor election Rob Ford decided to reward himself for not doing drugs for </w:t>
       </w:r>
       <w:r>
         <w:rPr>
           <w:lang w:val="en-US"/>
         </w:rPr>
+        <w:t>the</w:t>
+      </w:r>
+      <w:r>
+        <w:rPr>
+          <w:lang w:val="en-US"/>
+        </w:rPr>
+        <w:t xml:space="preserve"> </w:t>
+      </w:r>
+      <w:r>
+        <w:rPr>
+          <w:lang w:val="en-US"/>
+        </w:rPr>
+        <w:t>past</w:t>
+      </w:r>
+      <w:r>
+        <w:rPr>
+          <w:lang w:val="en-US"/>
+        </w:rPr>
+        <w:t xml:space="preserve"> week but lighting himself a crack pipe. Little did he know this would </w:t>
+      </w:r>
+      <w:r>
+        <w:rPr>
+          <w:lang w:val="en-US"/>
+        </w:rPr>
         <w:t>be the destruction of</w:t>
       </w:r>
       <w:r>
@@ -8055,14 +8119,12 @@
         </w:rPr>
         <w:t xml:space="preserve"> Canada</w:t>
       </w:r>
-      <w:proofErr w:type="gramStart"/>
       <w:r>
         <w:rPr>
           <w:lang w:val="en-US"/>
         </w:rPr>
-        <w:t>..</w:t>
-      </w:r>
-      <w:proofErr w:type="gramEnd"/>
+        <w:t xml:space="preserve">. </w:t>
+      </w:r>
       <w:r>
         <w:rPr>
           <w:lang w:val="en-US"/>
@@ -8079,7 +8141,21 @@
         <w:rPr>
           <w:lang w:val="en-US"/>
         </w:rPr>
-        <w:t xml:space="preserve"> a drunken stupor fell onto the hidden button located at election office which launched </w:t>
+        <w:t xml:space="preserve"> a drunken stupor fell onto the hidden button located at </w:t>
+      </w:r>
+      <w:r>
+        <w:rPr>
+          <w:lang w:val="en-US"/>
+        </w:rPr>
+        <w:t xml:space="preserve">the </w:t>
+      </w:r>
+      <w:bookmarkStart w:id="7" w:name="_GoBack"/>
+      <w:bookmarkEnd w:id="7"/>
+      <w:r>
+        <w:rPr>
+          <w:lang w:val="en-US"/>
+        </w:rPr>
+        <w:t xml:space="preserve">election office which launched </w:t>
       </w:r>
       <w:r>
         <w:rPr>
@@ -8135,41 +8211,25 @@
       <w:pPr>
         <w:pStyle w:val="Heading1"/>
       </w:pPr>
-      <w:bookmarkStart w:id="7" w:name="_Toc389072406"/>
+      <w:bookmarkStart w:id="8" w:name="_Toc389121107"/>
       <w:r>
         <w:t>Core Gameplay</w:t>
-      </w:r>
-      <w:bookmarkEnd w:id="7"/>
-    </w:p>
-    <w:p>
-      <w:pPr>
-        <w:pStyle w:val="Heading2"/>
-        <w:rPr>
-          <w:lang w:val="en-US"/>
-        </w:rPr>
-      </w:pPr>
-      <w:bookmarkStart w:id="8" w:name="_Toc389072407"/>
-      <w:r>
-        <w:rPr>
-          <w:lang w:val="en-US"/>
-        </w:rPr>
-        <w:t>Movement</w:t>
       </w:r>
       <w:bookmarkEnd w:id="8"/>
     </w:p>
     <w:p>
       <w:pPr>
-        <w:pStyle w:val="Heading3"/>
+        <w:pStyle w:val="Heading2"/>
         <w:rPr>
           <w:lang w:val="en-US"/>
         </w:rPr>
       </w:pPr>
-      <w:bookmarkStart w:id="9" w:name="_Toc389072408"/>
+      <w:bookmarkStart w:id="9" w:name="_Toc389121108"/>
       <w:r>
         <w:rPr>
           <w:lang w:val="en-US"/>
         </w:rPr>
-        <w:t>Map Level</w:t>
+        <w:t>Movement</w:t>
       </w:r>
       <w:bookmarkEnd w:id="9"/>
     </w:p>
@@ -8180,52 +8240,51 @@
           <w:lang w:val="en-US"/>
         </w:rPr>
       </w:pPr>
-      <w:bookmarkStart w:id="10" w:name="_Toc389072409"/>
+      <w:bookmarkStart w:id="10" w:name="_Toc389121109"/>
       <w:r>
         <w:rPr>
           <w:lang w:val="en-US"/>
         </w:rPr>
-        <w:t>In Battle</w:t>
+        <w:t>Map Level</w:t>
       </w:r>
       <w:bookmarkEnd w:id="10"/>
     </w:p>
     <w:p>
       <w:pPr>
+        <w:pStyle w:val="Heading3"/>
         <w:rPr>
           <w:lang w:val="en-US"/>
         </w:rPr>
       </w:pPr>
-    </w:p>
-    <w:p>
-      <w:pPr>
-        <w:pStyle w:val="Heading2"/>
+      <w:bookmarkStart w:id="11" w:name="_Toc389121110"/>
+      <w:r>
         <w:rPr>
           <w:lang w:val="en-US"/>
         </w:rPr>
-      </w:pPr>
-      <w:bookmarkStart w:id="11" w:name="_Toc389072410"/>
-      <w:r>
-        <w:rPr>
-          <w:lang w:val="en-US"/>
-        </w:rPr>
-        <w:lastRenderedPageBreak/>
-        <w:t>Road Combat</w:t>
+        <w:t>In Battle</w:t>
       </w:r>
       <w:bookmarkEnd w:id="11"/>
     </w:p>
     <w:p>
       <w:pPr>
-        <w:pStyle w:val="Heading3"/>
         <w:rPr>
           <w:lang w:val="en-US"/>
         </w:rPr>
       </w:pPr>
-      <w:bookmarkStart w:id="12" w:name="_Toc389072411"/>
-      <w:r>
+    </w:p>
+    <w:p>
+      <w:pPr>
+        <w:pStyle w:val="Heading2"/>
         <w:rPr>
           <w:lang w:val="en-US"/>
         </w:rPr>
-        <w:t>Modes of Combat Resolution</w:t>
+      </w:pPr>
+      <w:bookmarkStart w:id="12" w:name="_Toc389121111"/>
+      <w:r>
+        <w:rPr>
+          <w:lang w:val="en-US"/>
+        </w:rPr>
+        <w:t>Road Combat</w:t>
       </w:r>
       <w:bookmarkEnd w:id="12"/>
     </w:p>
@@ -8236,12 +8295,12 @@
           <w:lang w:val="en-US"/>
         </w:rPr>
       </w:pPr>
-      <w:bookmarkStart w:id="13" w:name="_Toc389072412"/>
+      <w:bookmarkStart w:id="13" w:name="_Toc389121112"/>
       <w:r>
         <w:rPr>
           <w:lang w:val="en-US"/>
         </w:rPr>
-        <w:t>Abstract Road Combat</w:t>
+        <w:t>Modes of Combat Resolution</w:t>
       </w:r>
       <w:bookmarkEnd w:id="13"/>
     </w:p>
@@ -8252,12 +8311,12 @@
           <w:lang w:val="en-US"/>
         </w:rPr>
       </w:pPr>
-      <w:bookmarkStart w:id="14" w:name="_Toc389072413"/>
+      <w:bookmarkStart w:id="14" w:name="_Toc389121113"/>
       <w:r>
         <w:rPr>
           <w:lang w:val="en-US"/>
         </w:rPr>
-        <w:t>Crew Deployment</w:t>
+        <w:t>Abstract Road Combat</w:t>
       </w:r>
       <w:bookmarkEnd w:id="14"/>
     </w:p>
@@ -8268,12 +8327,12 @@
           <w:lang w:val="en-US"/>
         </w:rPr>
       </w:pPr>
-      <w:bookmarkStart w:id="15" w:name="_Toc389072414"/>
+      <w:bookmarkStart w:id="15" w:name="_Toc389121114"/>
       <w:r>
         <w:rPr>
           <w:lang w:val="en-US"/>
         </w:rPr>
-        <w:t>Quick Combat</w:t>
+        <w:t>Crew Deployment</w:t>
       </w:r>
       <w:bookmarkEnd w:id="15"/>
     </w:p>
@@ -8284,61 +8343,62 @@
           <w:lang w:val="en-US"/>
         </w:rPr>
       </w:pPr>
-      <w:bookmarkStart w:id="16" w:name="_Toc389072415"/>
+      <w:bookmarkStart w:id="16" w:name="_Toc389121115"/>
       <w:r>
         <w:rPr>
           <w:lang w:val="en-US"/>
         </w:rPr>
-        <w:t>Tactical Combat</w:t>
+        <w:t>Quick Combat</w:t>
       </w:r>
       <w:bookmarkEnd w:id="16"/>
     </w:p>
     <w:p>
       <w:pPr>
+        <w:pStyle w:val="Heading3"/>
         <w:rPr>
           <w:lang w:val="en-US"/>
         </w:rPr>
       </w:pPr>
-    </w:p>
-    <w:p>
-      <w:pPr>
-        <w:pStyle w:val="Heading1"/>
-      </w:pPr>
-      <w:bookmarkStart w:id="17" w:name="_Toc389072416"/>
-      <w:r>
-        <w:t>Environment Elements</w:t>
+      <w:bookmarkStart w:id="17" w:name="_Toc389121116"/>
+      <w:r>
+        <w:rPr>
+          <w:lang w:val="en-US"/>
+        </w:rPr>
+        <w:t>Tactical Combat</w:t>
       </w:r>
       <w:bookmarkEnd w:id="17"/>
     </w:p>
     <w:p>
       <w:pPr>
-        <w:pStyle w:val="Heading2"/>
         <w:rPr>
           <w:lang w:val="en-US"/>
         </w:rPr>
       </w:pPr>
-      <w:bookmarkStart w:id="18" w:name="_Toc389072417"/>
-      <w:r>
-        <w:rPr>
-          <w:lang w:val="en-US"/>
-        </w:rPr>
-        <w:t>Environment</w:t>
+    </w:p>
+    <w:p>
+      <w:pPr>
+        <w:pStyle w:val="Heading1"/>
+      </w:pPr>
+      <w:bookmarkStart w:id="18" w:name="_Toc389121117"/>
+      <w:r>
+        <w:lastRenderedPageBreak/>
+        <w:t>Environment Elements</w:t>
       </w:r>
       <w:bookmarkEnd w:id="18"/>
     </w:p>
     <w:p>
       <w:pPr>
-        <w:pStyle w:val="Heading3"/>
+        <w:pStyle w:val="Heading2"/>
         <w:rPr>
           <w:lang w:val="en-US"/>
         </w:rPr>
       </w:pPr>
-      <w:bookmarkStart w:id="19" w:name="_Toc389072418"/>
+      <w:bookmarkStart w:id="19" w:name="_Toc389121118"/>
       <w:r>
         <w:rPr>
           <w:lang w:val="en-US"/>
         </w:rPr>
-        <w:t>List of Cities</w:t>
+        <w:t>Environment</w:t>
       </w:r>
       <w:bookmarkEnd w:id="19"/>
     </w:p>
@@ -8349,30 +8409,46 @@
           <w:lang w:val="en-US"/>
         </w:rPr>
       </w:pPr>
-      <w:bookmarkStart w:id="20" w:name="_Toc389072419"/>
+      <w:bookmarkStart w:id="20" w:name="_Toc389121119"/>
       <w:r>
         <w:rPr>
           <w:lang w:val="en-US"/>
         </w:rPr>
-        <w:t>Terrains</w:t>
+        <w:t>List of Cities</w:t>
       </w:r>
       <w:bookmarkEnd w:id="20"/>
     </w:p>
     <w:p>
       <w:pPr>
+        <w:pStyle w:val="Heading3"/>
+        <w:rPr>
+          <w:lang w:val="en-US"/>
+        </w:rPr>
+      </w:pPr>
+      <w:bookmarkStart w:id="21" w:name="_Toc389121120"/>
+      <w:r>
+        <w:rPr>
+          <w:lang w:val="en-US"/>
+        </w:rPr>
+        <w:t>Terrains</w:t>
+      </w:r>
+      <w:bookmarkEnd w:id="21"/>
+    </w:p>
+    <w:p>
+      <w:pPr>
         <w:pStyle w:val="Heading2"/>
         <w:rPr>
           <w:lang w:val="en-US"/>
         </w:rPr>
       </w:pPr>
-      <w:bookmarkStart w:id="21" w:name="_Toc389072420"/>
+      <w:bookmarkStart w:id="22" w:name="_Toc389121121"/>
       <w:r>
         <w:rPr>
           <w:lang w:val="en-US"/>
         </w:rPr>
         <w:t>Vehicles</w:t>
       </w:r>
-      <w:bookmarkEnd w:id="21"/>
+      <w:bookmarkEnd w:id="22"/>
     </w:p>
     <w:p>
       <w:pPr>
@@ -8435,14 +8511,14 @@
           <w:lang w:val="en-US"/>
         </w:rPr>
       </w:pPr>
-      <w:bookmarkStart w:id="22" w:name="_Toc389072421"/>
+      <w:bookmarkStart w:id="23" w:name="_Toc389121122"/>
       <w:r>
         <w:rPr>
           <w:lang w:val="en-US"/>
         </w:rPr>
         <w:t>Vehicle Attributes</w:t>
       </w:r>
-      <w:bookmarkEnd w:id="22"/>
+      <w:bookmarkEnd w:id="23"/>
     </w:p>
     <w:p>
       <w:pPr>
@@ -8455,6 +8531,13 @@
           <w:color w:val="000000" w:themeColor="text1"/>
         </w:rPr>
       </w:pPr>
+      <w:r>
+        <w:rPr>
+          <w:rFonts w:asciiTheme="majorHAnsi" w:hAnsiTheme="majorHAnsi" w:cs="Arial"/>
+          <w:color w:val="000000" w:themeColor="text1"/>
+        </w:rPr>
+        <w:t>Every vehicle has a set of stats that determines how well a vehicle is fit for battle. They stats are divided into categories to show the player how fast, strong, and maneuverable a vehicle is. An example of how a vehicle stats can look are as follows:</w:t>
+      </w:r>
     </w:p>
     <w:p>
       <w:pPr>
@@ -8489,6 +8572,21 @@
         </w:rPr>
         <w:t>45/45</w:t>
       </w:r>
+      <w:r>
+        <w:rPr>
+          <w:rFonts w:asciiTheme="majorHAnsi" w:hAnsiTheme="majorHAnsi" w:cs="Arial"/>
+          <w:color w:val="000000" w:themeColor="text1"/>
+        </w:rPr>
+        <w:tab/>
+      </w:r>
+      <w:r>
+        <w:rPr>
+          <w:rFonts w:asciiTheme="majorHAnsi" w:hAnsiTheme="majorHAnsi" w:cs="Arial"/>
+          <w:color w:val="000000" w:themeColor="text1"/>
+        </w:rPr>
+        <w:tab/>
+        <w:t xml:space="preserve">Strong defence </w:t>
+      </w:r>
     </w:p>
     <w:p>
       <w:pPr>
@@ -8516,6 +8614,21 @@
         </w:rPr>
         <w:t xml:space="preserve"> 3/3</w:t>
       </w:r>
+      <w:r>
+        <w:rPr>
+          <w:rFonts w:asciiTheme="majorHAnsi" w:hAnsiTheme="majorHAnsi" w:cs="Arial"/>
+          <w:color w:val="000000" w:themeColor="text1"/>
+        </w:rPr>
+        <w:tab/>
+      </w:r>
+      <w:r>
+        <w:rPr>
+          <w:rFonts w:asciiTheme="majorHAnsi" w:hAnsiTheme="majorHAnsi" w:cs="Arial"/>
+          <w:color w:val="000000" w:themeColor="text1"/>
+        </w:rPr>
+        <w:tab/>
+        <w:t>Good maneuverability</w:t>
+      </w:r>
     </w:p>
     <w:p>
       <w:pPr>
@@ -8543,6 +8656,28 @@
         </w:rPr>
         <w:t xml:space="preserve"> 3</w:t>
       </w:r>
+      <w:r>
+        <w:rPr>
+          <w:rFonts w:asciiTheme="majorHAnsi" w:hAnsiTheme="majorHAnsi" w:cs="Arial"/>
+          <w:color w:val="000000" w:themeColor="text1"/>
+        </w:rPr>
+        <w:tab/>
+      </w:r>
+      <w:r>
+        <w:rPr>
+          <w:rFonts w:asciiTheme="majorHAnsi" w:hAnsiTheme="majorHAnsi" w:cs="Arial"/>
+          <w:color w:val="000000" w:themeColor="text1"/>
+        </w:rPr>
+        <w:tab/>
+      </w:r>
+      <w:r>
+        <w:rPr>
+          <w:rFonts w:asciiTheme="majorHAnsi" w:hAnsiTheme="majorHAnsi" w:cs="Arial"/>
+          <w:color w:val="000000" w:themeColor="text1"/>
+        </w:rPr>
+        <w:tab/>
+        <w:t>Slow braking</w:t>
+      </w:r>
     </w:p>
     <w:p>
       <w:pPr>
@@ -8570,6 +8705,21 @@
         </w:rPr>
         <w:t xml:space="preserve"> 3</w:t>
       </w:r>
+      <w:r>
+        <w:rPr>
+          <w:rFonts w:asciiTheme="majorHAnsi" w:hAnsiTheme="majorHAnsi" w:cs="Arial"/>
+          <w:color w:val="000000" w:themeColor="text1"/>
+        </w:rPr>
+        <w:tab/>
+      </w:r>
+      <w:r>
+        <w:rPr>
+          <w:rFonts w:asciiTheme="majorHAnsi" w:hAnsiTheme="majorHAnsi" w:cs="Arial"/>
+          <w:color w:val="000000" w:themeColor="text1"/>
+        </w:rPr>
+        <w:tab/>
+        <w:t xml:space="preserve">Slow acceleration </w:t>
+      </w:r>
     </w:p>
     <w:p>
       <w:pPr>
@@ -8595,7 +8745,29 @@
           <w:rFonts w:asciiTheme="majorHAnsi" w:hAnsiTheme="majorHAnsi" w:cs="Arial"/>
           <w:color w:val="000000" w:themeColor="text1"/>
         </w:rPr>
-        <w:t xml:space="preserve"> C/-</w:t>
+        <w:t xml:space="preserve"> C</w:t>
+      </w:r>
+      <w:r>
+        <w:rPr>
+          <w:rFonts w:asciiTheme="majorHAnsi" w:hAnsiTheme="majorHAnsi" w:cs="Arial"/>
+          <w:color w:val="000000" w:themeColor="text1"/>
+        </w:rPr>
+        <w:t>-</w:t>
+      </w:r>
+      <w:r>
+        <w:rPr>
+          <w:rFonts w:asciiTheme="majorHAnsi" w:hAnsiTheme="majorHAnsi" w:cs="Arial"/>
+          <w:color w:val="000000" w:themeColor="text1"/>
+        </w:rPr>
+        <w:tab/>
+      </w:r>
+      <w:r>
+        <w:rPr>
+          <w:rFonts w:asciiTheme="majorHAnsi" w:hAnsiTheme="majorHAnsi" w:cs="Arial"/>
+          <w:color w:val="000000" w:themeColor="text1"/>
+        </w:rPr>
+        <w:tab/>
+        <w:t>Low grade weapon</w:t>
       </w:r>
     </w:p>
     <w:p>
@@ -8624,8 +8796,28 @@
         </w:rPr>
         <w:t xml:space="preserve"> 0/0</w:t>
       </w:r>
-      <w:bookmarkStart w:id="23" w:name="_GoBack"/>
-      <w:bookmarkEnd w:id="23"/>
+      <w:r>
+        <w:rPr>
+          <w:rFonts w:asciiTheme="majorHAnsi" w:hAnsiTheme="majorHAnsi" w:cs="Arial"/>
+          <w:color w:val="000000" w:themeColor="text1"/>
+        </w:rPr>
+        <w:tab/>
+      </w:r>
+      <w:r>
+        <w:rPr>
+          <w:rFonts w:asciiTheme="majorHAnsi" w:hAnsiTheme="majorHAnsi" w:cs="Arial"/>
+          <w:color w:val="000000" w:themeColor="text1"/>
+        </w:rPr>
+        <w:tab/>
+      </w:r>
+      <w:r>
+        <w:rPr>
+          <w:rFonts w:asciiTheme="majorHAnsi" w:hAnsiTheme="majorHAnsi" w:cs="Arial"/>
+          <w:color w:val="000000" w:themeColor="text1"/>
+        </w:rPr>
+        <w:tab/>
+        <w:t>No extra tires</w:t>
+      </w:r>
     </w:p>
     <w:p>
       <w:pPr>
@@ -8653,6 +8845,28 @@
         </w:rPr>
         <w:t xml:space="preserve"> 7/10</w:t>
       </w:r>
+      <w:r>
+        <w:rPr>
+          <w:rFonts w:asciiTheme="majorHAnsi" w:hAnsiTheme="majorHAnsi" w:cs="Arial"/>
+          <w:color w:val="000000" w:themeColor="text1"/>
+        </w:rPr>
+        <w:tab/>
+      </w:r>
+      <w:r>
+        <w:rPr>
+          <w:rFonts w:asciiTheme="majorHAnsi" w:hAnsiTheme="majorHAnsi" w:cs="Arial"/>
+          <w:color w:val="000000" w:themeColor="text1"/>
+        </w:rPr>
+        <w:tab/>
+      </w:r>
+      <w:r>
+        <w:rPr>
+          <w:rFonts w:asciiTheme="majorHAnsi" w:hAnsiTheme="majorHAnsi" w:cs="Arial"/>
+          <w:color w:val="000000" w:themeColor="text1"/>
+        </w:rPr>
+        <w:tab/>
+        <w:t>Average speed</w:t>
+      </w:r>
     </w:p>
     <w:p>
       <w:pPr>
@@ -8680,6 +8894,28 @@
         </w:rPr>
         <w:t xml:space="preserve"> 0</w:t>
       </w:r>
+      <w:r>
+        <w:rPr>
+          <w:rFonts w:asciiTheme="majorHAnsi" w:hAnsiTheme="majorHAnsi" w:cs="Arial"/>
+          <w:color w:val="000000" w:themeColor="text1"/>
+        </w:rPr>
+        <w:tab/>
+      </w:r>
+      <w:r>
+        <w:rPr>
+          <w:rFonts w:asciiTheme="majorHAnsi" w:hAnsiTheme="majorHAnsi" w:cs="Arial"/>
+          <w:color w:val="000000" w:themeColor="text1"/>
+        </w:rPr>
+        <w:tab/>
+      </w:r>
+      <w:r>
+        <w:rPr>
+          <w:rFonts w:asciiTheme="majorHAnsi" w:hAnsiTheme="majorHAnsi" w:cs="Arial"/>
+          <w:color w:val="000000" w:themeColor="text1"/>
+        </w:rPr>
+        <w:tab/>
+        <w:t>No facing value</w:t>
+      </w:r>
     </w:p>
     <w:p>
       <w:pPr>
@@ -8688,12 +8924,11 @@
           <w:lang w:val="en-US"/>
         </w:rPr>
       </w:pPr>
-      <w:bookmarkStart w:id="24" w:name="_Toc389072422"/>
+      <w:bookmarkStart w:id="24" w:name="_Toc389121123"/>
       <w:r>
         <w:rPr>
           <w:lang w:val="en-US"/>
         </w:rPr>
-        <w:lastRenderedPageBreak/>
         <w:t>Maintenance</w:t>
       </w:r>
       <w:bookmarkEnd w:id="24"/>
@@ -8731,7 +8966,7 @@
           <w:color w:val="000000" w:themeColor="text1"/>
           <w:lang w:val="en-GB"/>
         </w:rPr>
-        <w:t>Vehicles s</w:t>
+        <w:t>Vehicles sustain structural damage when they're hit in com</w:t>
       </w:r>
       <w:r>
         <w:rPr>
@@ -8739,7 +8974,7 @@
           <w:color w:val="000000" w:themeColor="text1"/>
           <w:lang w:val="en-GB"/>
         </w:rPr>
-        <w:t xml:space="preserve">ustain </w:t>
+        <w:t xml:space="preserve">bat. </w:t>
       </w:r>
       <w:r>
         <w:rPr>
@@ -8747,55 +8982,7 @@
           <w:color w:val="000000" w:themeColor="text1"/>
           <w:lang w:val="en-GB"/>
         </w:rPr>
-        <w:t>structural damage when they're hit in com</w:t>
-      </w:r>
-      <w:r>
-        <w:rPr>
-          <w:rFonts w:asciiTheme="majorHAnsi" w:hAnsiTheme="majorHAnsi" w:cs="Arial"/>
-          <w:color w:val="000000" w:themeColor="text1"/>
-          <w:lang w:val="en-GB"/>
-        </w:rPr>
-        <w:t xml:space="preserve">bat. </w:t>
-      </w:r>
-      <w:r>
-        <w:rPr>
-          <w:rFonts w:asciiTheme="majorHAnsi" w:hAnsiTheme="majorHAnsi" w:cs="Arial"/>
-          <w:color w:val="000000" w:themeColor="text1"/>
-          <w:lang w:val="en-GB"/>
-        </w:rPr>
-        <w:t xml:space="preserve">This damage may only be repaired </w:t>
-      </w:r>
-      <w:r>
-        <w:rPr>
-          <w:rFonts w:asciiTheme="majorHAnsi" w:hAnsiTheme="majorHAnsi" w:cs="Arial"/>
-          <w:color w:val="000000" w:themeColor="text1"/>
-          <w:lang w:val="en-GB"/>
-        </w:rPr>
-        <w:t xml:space="preserve">at </w:t>
-      </w:r>
-      <w:r>
-        <w:rPr>
-          <w:rFonts w:asciiTheme="majorHAnsi" w:hAnsiTheme="majorHAnsi" w:cs="Arial"/>
-          <w:color w:val="000000" w:themeColor="text1"/>
-          <w:lang w:val="en-GB"/>
-        </w:rPr>
-        <w:t>various body shops you'll find while sea</w:t>
-      </w:r>
-      <w:r>
-        <w:rPr>
-          <w:rFonts w:asciiTheme="majorHAnsi" w:hAnsiTheme="majorHAnsi" w:cs="Arial"/>
-          <w:color w:val="000000" w:themeColor="text1"/>
-          <w:lang w:val="en-GB"/>
-        </w:rPr>
-        <w:t xml:space="preserve">rching </w:t>
-      </w:r>
-      <w:r>
-        <w:rPr>
-          <w:rFonts w:asciiTheme="majorHAnsi" w:hAnsiTheme="majorHAnsi" w:cs="Arial"/>
-          <w:color w:val="000000" w:themeColor="text1"/>
-          <w:lang w:val="en-GB"/>
-        </w:rPr>
-        <w:t>for loot.</w:t>
+        <w:t>This damage may only be repaired at various body shops you'll find while searching for loot.</w:t>
       </w:r>
     </w:p>
     <w:p>
@@ -8873,15 +9060,7 @@
           <w:color w:val="000000" w:themeColor="text1"/>
           <w:lang w:val="en-GB"/>
         </w:rPr>
-        <w:t>manoeuvrability</w:t>
-      </w:r>
-      <w:r>
-        <w:rPr>
-          <w:rFonts w:asciiTheme="majorHAnsi" w:hAnsiTheme="majorHAnsi" w:cs="Arial"/>
-          <w:color w:val="000000" w:themeColor="text1"/>
-          <w:lang w:val="en-GB"/>
-        </w:rPr>
-        <w:t xml:space="preserve">. Flat tires </w:t>
+        <w:t xml:space="preserve">manoeuvrability. Flat tires </w:t>
       </w:r>
       <w:r>
         <w:rPr>
@@ -8923,7 +9102,7 @@
           <w:lang w:val="en-US"/>
         </w:rPr>
       </w:pPr>
-      <w:bookmarkStart w:id="25" w:name="_Toc389072423"/>
+      <w:bookmarkStart w:id="25" w:name="_Toc389121124"/>
       <w:r>
         <w:rPr>
           <w:lang w:val="en-US"/>
@@ -8966,23 +9145,7 @@
           <w:color w:val="000000" w:themeColor="text1"/>
           <w:lang w:val="en-GB"/>
         </w:rPr>
-        <w:t xml:space="preserve">the discovery of certain </w:t>
-      </w:r>
-      <w:r>
-        <w:rPr>
-          <w:rFonts w:asciiTheme="majorHAnsi" w:hAnsiTheme="majorHAnsi" w:cs="Arial"/>
-          <w:color w:val="000000" w:themeColor="text1"/>
-          <w:lang w:val="en-GB"/>
-        </w:rPr>
-        <w:t>special</w:t>
-      </w:r>
-      <w:r>
-        <w:rPr>
-          <w:rFonts w:asciiTheme="majorHAnsi" w:hAnsiTheme="majorHAnsi" w:cs="Arial"/>
-          <w:color w:val="000000" w:themeColor="text1"/>
-          <w:lang w:val="en-GB"/>
-        </w:rPr>
-        <w:t xml:space="preserve"> l</w:t>
+        <w:t>the discovery of certain special l</w:t>
       </w:r>
       <w:r>
         <w:rPr>
@@ -9090,7 +9253,7 @@
           <w:lang w:val="en-US"/>
         </w:rPr>
       </w:pPr>
-      <w:bookmarkStart w:id="26" w:name="_Toc389072424"/>
+      <w:bookmarkStart w:id="26" w:name="_Toc389121125"/>
       <w:r>
         <w:rPr>
           <w:lang w:val="en-US"/>
@@ -9106,7 +9269,7 @@
           <w:lang w:val="en-US"/>
         </w:rPr>
       </w:pPr>
-      <w:bookmarkStart w:id="27" w:name="_Toc389072425"/>
+      <w:bookmarkStart w:id="27" w:name="_Toc389121126"/>
       <w:r>
         <w:rPr>
           <w:lang w:val="en-US"/>
@@ -9122,7 +9285,7 @@
           <w:lang w:val="en-US"/>
         </w:rPr>
       </w:pPr>
-      <w:bookmarkStart w:id="28" w:name="_Toc389072426"/>
+      <w:bookmarkStart w:id="28" w:name="_Toc389121127"/>
       <w:r>
         <w:rPr>
           <w:lang w:val="en-US"/>
@@ -9138,7 +9301,7 @@
           <w:lang w:val="en-US"/>
         </w:rPr>
       </w:pPr>
-      <w:bookmarkStart w:id="29" w:name="_Toc389072427"/>
+      <w:bookmarkStart w:id="29" w:name="_Toc389121128"/>
       <w:r>
         <w:rPr>
           <w:lang w:val="en-US"/>
@@ -9151,7 +9314,7 @@
       <w:pPr>
         <w:pStyle w:val="Heading3"/>
       </w:pPr>
-      <w:bookmarkStart w:id="30" w:name="_Toc389072428"/>
+      <w:bookmarkStart w:id="30" w:name="_Toc389121129"/>
       <w:r>
         <w:t>Special Supplies</w:t>
       </w:r>
@@ -9162,7 +9325,7 @@
       <w:pPr>
         <w:pStyle w:val="Heading2"/>
       </w:pPr>
-      <w:bookmarkStart w:id="31" w:name="_Toc389072429"/>
+      <w:bookmarkStart w:id="31" w:name="_Toc389121130"/>
       <w:r>
         <w:t>People</w:t>
       </w:r>
@@ -9172,7 +9335,7 @@
       <w:pPr>
         <w:pStyle w:val="Heading3"/>
       </w:pPr>
-      <w:bookmarkStart w:id="32" w:name="_Toc389072430"/>
+      <w:bookmarkStart w:id="32" w:name="_Toc389121131"/>
       <w:r>
         <w:t>Gangs</w:t>
       </w:r>
@@ -9766,7 +9929,7 @@
           <w:szCs w:val="22"/>
         </w:rPr>
       </w:pPr>
-      <w:bookmarkStart w:id="33" w:name="_Toc389072431"/>
+      <w:bookmarkStart w:id="33" w:name="_Toc389121132"/>
       <w:r>
         <w:rPr>
           <w:sz w:val="22"/>
@@ -9793,7 +9956,6 @@
           <w:rFonts w:asciiTheme="majorHAnsi" w:hAnsiTheme="majorHAnsi" w:cs="Arial"/>
           <w:color w:val="000000" w:themeColor="text1"/>
         </w:rPr>
-        <w:lastRenderedPageBreak/>
         <w:t>These are</w:t>
       </w:r>
       <w:r>
@@ -10054,7 +10216,15 @@
           <w:rFonts w:asciiTheme="majorHAnsi" w:hAnsiTheme="majorHAnsi" w:cs="Arial"/>
           <w:color w:val="000000" w:themeColor="text1"/>
         </w:rPr>
-        <w:t xml:space="preserve">They heal all who seek their </w:t>
+        <w:t xml:space="preserve">They heal all </w:t>
+      </w:r>
+      <w:r>
+        <w:rPr>
+          <w:rFonts w:asciiTheme="majorHAnsi" w:hAnsiTheme="majorHAnsi" w:cs="Arial"/>
+          <w:color w:val="000000" w:themeColor="text1"/>
+        </w:rPr>
+        <w:lastRenderedPageBreak/>
+        <w:t xml:space="preserve">who seek their </w:t>
       </w:r>
       <w:r>
         <w:rPr>
@@ -11103,7 +11273,6 @@
           <w:rFonts w:asciiTheme="majorHAnsi" w:hAnsiTheme="majorHAnsi" w:cs="Times New Roman"/>
           <w:color w:val="000000" w:themeColor="text1"/>
         </w:rPr>
-        <w:lastRenderedPageBreak/>
         <w:t xml:space="preserve">c. </w:t>
       </w:r>
       <w:r>
@@ -11613,7 +11782,14 @@
           <w:rFonts w:asciiTheme="majorHAnsi" w:hAnsiTheme="majorHAnsi" w:cs="Arial"/>
           <w:color w:val="000000" w:themeColor="text1"/>
         </w:rPr>
-        <w:t>poorly armed and led and easily dispatched</w:t>
+        <w:t xml:space="preserve">poorly armed </w:t>
+      </w:r>
+      <w:r>
+        <w:rPr>
+          <w:rFonts w:asciiTheme="majorHAnsi" w:hAnsiTheme="majorHAnsi" w:cs="Arial"/>
+          <w:color w:val="000000" w:themeColor="text1"/>
+        </w:rPr>
+        <w:t>and easily dispatched</w:t>
       </w:r>
       <w:r>
         <w:rPr>
@@ -11628,7 +11804,7 @@
       <w:pPr>
         <w:pStyle w:val="Heading1"/>
       </w:pPr>
-      <w:bookmarkStart w:id="34" w:name="_Toc389072432"/>
+      <w:bookmarkStart w:id="34" w:name="_Toc389121133"/>
       <w:r>
         <w:t>Interface Usage</w:t>
       </w:r>
@@ -11644,7 +11820,7 @@
           <w:lang w:val="en-US"/>
         </w:rPr>
       </w:pPr>
-      <w:bookmarkStart w:id="35" w:name="_Toc389072433"/>
+      <w:bookmarkStart w:id="35" w:name="_Toc389121134"/>
       <w:r>
         <w:rPr>
           <w:lang w:val="en-US"/>
@@ -11659,7 +11835,7 @@
       <w:pPr>
         <w:pStyle w:val="Heading1"/>
       </w:pPr>
-      <w:bookmarkStart w:id="36" w:name="_Toc389072434"/>
+      <w:bookmarkStart w:id="36" w:name="_Toc389121135"/>
       <w:r>
         <w:t>Menu and General Game Usage</w:t>
       </w:r>
@@ -11672,7 +11848,7 @@
           <w:lang w:val="en-US"/>
         </w:rPr>
       </w:pPr>
-      <w:bookmarkStart w:id="37" w:name="_Toc389072435"/>
+      <w:bookmarkStart w:id="37" w:name="_Toc389121136"/>
       <w:r>
         <w:rPr>
           <w:lang w:val="en-US"/>
@@ -11688,7 +11864,7 @@
           <w:lang w:val="en-US"/>
         </w:rPr>
       </w:pPr>
-      <w:bookmarkStart w:id="38" w:name="_Toc389072436"/>
+      <w:bookmarkStart w:id="38" w:name="_Toc389121137"/>
       <w:r>
         <w:rPr>
           <w:lang w:val="en-US"/>
@@ -13499,7 +13675,7 @@
 </file>
 
 <file path=customXml/itemProps2.xml><?xml version="1.0" encoding="utf-8"?>
-<ds:datastoreItem xmlns:ds="http://schemas.openxmlformats.org/officeDocument/2006/customXml" ds:itemID="{C3D64E03-9A7A-4785-BDDB-C1E40696B246}">
+<ds:datastoreItem xmlns:ds="http://schemas.openxmlformats.org/officeDocument/2006/customXml" ds:itemID="{F854BA73-58DE-48FC-B6C4-602753CD61E1}">
   <ds:schemaRefs>
     <ds:schemaRef ds:uri="http://schemas.openxmlformats.org/officeDocument/2006/bibliography"/>
   </ds:schemaRefs>

</xml_diff>